<commit_message>
terminada actividad 22 2
</commit_message>
<xml_diff>
--- a/Word/21.docx
+++ b/Word/21.docx
@@ -3725,9 +3725,13 @@
         <w:spacing w:before="253" w:line="278" w:lineRule="auto"/>
         <w:ind w:left="740" w:right="176"/>
         <w:jc w:val="both"/>
-      </w:pPr>
-      <w:r>
-        <w:rPr>
+        <w:rPr>
+          <w:strike/>
+        </w:rPr>
+      </w:pPr>
+      <w:r>
+        <w:rPr>
+          <w:strike/>
           <w:color w:val="666666"/>
           <w:w w:val="95"/>
         </w:rPr>
@@ -3735,6 +3739,7 @@
       </w:r>
       <w:r>
         <w:rPr>
+          <w:strike/>
           <w:color w:val="666666"/>
           <w:spacing w:val="1"/>
           <w:w w:val="95"/>
@@ -3743,12 +3748,14 @@
       </w:r>
       <w:r>
         <w:rPr>
+          <w:strike/>
           <w:color w:val="666666"/>
         </w:rPr>
         <w:t>cumple</w:t>
       </w:r>
       <w:r>
         <w:rPr>
+          <w:strike/>
           <w:color w:val="666666"/>
           <w:spacing w:val="-4"/>
         </w:rPr>
@@ -3756,12 +3763,14 @@
       </w:r>
       <w:r>
         <w:rPr>
+          <w:strike/>
           <w:color w:val="666666"/>
         </w:rPr>
         <w:t>con</w:t>
       </w:r>
       <w:r>
         <w:rPr>
+          <w:strike/>
           <w:color w:val="666666"/>
           <w:spacing w:val="-4"/>
         </w:rPr>
@@ -3769,12 +3778,14 @@
       </w:r>
       <w:r>
         <w:rPr>
+          <w:strike/>
           <w:color w:val="666666"/>
         </w:rPr>
         <w:t>el</w:t>
       </w:r>
       <w:r>
         <w:rPr>
+          <w:strike/>
           <w:color w:val="666666"/>
           <w:spacing w:val="-4"/>
         </w:rPr>
@@ -3782,12 +3793,14 @@
       </w:r>
       <w:r>
         <w:rPr>
+          <w:strike/>
           <w:color w:val="666666"/>
         </w:rPr>
         <w:t>formato</w:t>
       </w:r>
       <w:r>
         <w:rPr>
+          <w:strike/>
           <w:color w:val="666666"/>
           <w:spacing w:val="-4"/>
         </w:rPr>
@@ -3795,12 +3808,14 @@
       </w:r>
       <w:r>
         <w:rPr>
+          <w:strike/>
           <w:color w:val="666666"/>
         </w:rPr>
         <w:t>permitido.</w:t>
       </w:r>
       <w:r>
         <w:rPr>
+          <w:strike/>
           <w:color w:val="666666"/>
           <w:spacing w:val="-4"/>
         </w:rPr>
@@ -3808,12 +3823,14 @@
       </w:r>
       <w:r>
         <w:rPr>
+          <w:strike/>
           <w:color w:val="666666"/>
         </w:rPr>
         <w:t>Por</w:t>
       </w:r>
       <w:r>
         <w:rPr>
+          <w:strike/>
           <w:color w:val="666666"/>
           <w:spacing w:val="-4"/>
         </w:rPr>
@@ -3821,12 +3838,14 @@
       </w:r>
       <w:r>
         <w:rPr>
+          <w:strike/>
           <w:color w:val="666666"/>
         </w:rPr>
         <w:t>ejemplo,</w:t>
       </w:r>
       <w:r>
         <w:rPr>
+          <w:strike/>
           <w:color w:val="666666"/>
           <w:spacing w:val="-4"/>
         </w:rPr>
@@ -3834,12 +3853,14 @@
       </w:r>
       <w:r>
         <w:rPr>
+          <w:strike/>
           <w:color w:val="666666"/>
         </w:rPr>
         <w:t>si</w:t>
       </w:r>
       <w:r>
         <w:rPr>
+          <w:strike/>
           <w:color w:val="666666"/>
           <w:spacing w:val="-15"/>
         </w:rPr>
@@ -3847,12 +3868,14 @@
       </w:r>
       <w:r>
         <w:rPr>
+          <w:strike/>
           <w:color w:val="666666"/>
         </w:rPr>
         <w:t>el</w:t>
       </w:r>
       <w:r>
         <w:rPr>
+          <w:strike/>
           <w:color w:val="666666"/>
           <w:spacing w:val="-16"/>
         </w:rPr>
@@ -3860,12 +3883,14 @@
       </w:r>
       <w:r>
         <w:rPr>
+          <w:strike/>
           <w:color w:val="666666"/>
         </w:rPr>
         <w:t>usuario</w:t>
       </w:r>
       <w:r>
         <w:rPr>
+          <w:strike/>
           <w:color w:val="666666"/>
           <w:spacing w:val="-15"/>
         </w:rPr>
@@ -3873,12 +3898,14 @@
       </w:r>
       <w:r>
         <w:rPr>
+          <w:strike/>
           <w:color w:val="666666"/>
         </w:rPr>
         <w:t>ingresa</w:t>
       </w:r>
       <w:r>
         <w:rPr>
+          <w:strike/>
           <w:color w:val="666666"/>
           <w:spacing w:val="-15"/>
         </w:rPr>
@@ -3886,12 +3913,14 @@
       </w:r>
       <w:r>
         <w:rPr>
+          <w:strike/>
           <w:color w:val="666666"/>
         </w:rPr>
         <w:t>un</w:t>
       </w:r>
       <w:r>
         <w:rPr>
+          <w:strike/>
           <w:color w:val="666666"/>
           <w:spacing w:val="-16"/>
         </w:rPr>
@@ -3899,12 +3928,14 @@
       </w:r>
       <w:r>
         <w:rPr>
+          <w:strike/>
           <w:color w:val="666666"/>
         </w:rPr>
         <w:t>nombre</w:t>
       </w:r>
       <w:r>
         <w:rPr>
+          <w:strike/>
           <w:color w:val="666666"/>
           <w:spacing w:val="-15"/>
         </w:rPr>
@@ -3912,12 +3943,14 @@
       </w:r>
       <w:r>
         <w:rPr>
+          <w:strike/>
           <w:color w:val="666666"/>
         </w:rPr>
         <w:t>con</w:t>
       </w:r>
       <w:r>
         <w:rPr>
+          <w:strike/>
           <w:color w:val="666666"/>
           <w:spacing w:val="-15"/>
         </w:rPr>
@@ -3925,12 +3958,14 @@
       </w:r>
       <w:r>
         <w:rPr>
+          <w:strike/>
           <w:color w:val="666666"/>
         </w:rPr>
         <w:t>un</w:t>
       </w:r>
       <w:r>
         <w:rPr>
+          <w:strike/>
           <w:color w:val="666666"/>
           <w:spacing w:val="-68"/>
         </w:rPr>
@@ -3938,12 +3973,14 @@
       </w:r>
       <w:r>
         <w:rPr>
+          <w:strike/>
           <w:color w:val="666666"/>
         </w:rPr>
         <w:t>solo carácter deberíamos indicar el error, ¿verdad? ¿Cómo podríamos mostrar ese</w:t>
       </w:r>
       <w:r>
         <w:rPr>
+          <w:strike/>
           <w:color w:val="666666"/>
           <w:spacing w:val="1"/>
         </w:rPr>
@@ -3951,12 +3988,14 @@
       </w:r>
       <w:r>
         <w:rPr>
+          <w:strike/>
           <w:color w:val="666666"/>
         </w:rPr>
         <w:t>mensaje</w:t>
       </w:r>
       <w:r>
         <w:rPr>
+          <w:strike/>
           <w:color w:val="666666"/>
           <w:spacing w:val="-14"/>
         </w:rPr>
@@ -3964,12 +4003,14 @@
       </w:r>
       <w:r>
         <w:rPr>
+          <w:strike/>
           <w:color w:val="666666"/>
         </w:rPr>
         <w:t>al</w:t>
       </w:r>
       <w:r>
         <w:rPr>
+          <w:strike/>
           <w:color w:val="666666"/>
           <w:spacing w:val="-13"/>
         </w:rPr>
@@ -3977,6 +4018,7 @@
       </w:r>
       <w:r>
         <w:rPr>
+          <w:strike/>
           <w:color w:val="666666"/>
         </w:rPr>
         <w:t>usuario?</w:t>
@@ -4114,15 +4156,20 @@
         <w:spacing w:before="252" w:line="278" w:lineRule="auto"/>
         <w:ind w:left="740" w:right="177"/>
         <w:jc w:val="both"/>
-      </w:pPr>
-      <w:r>
-        <w:rPr>
+        <w:rPr>
+          <w:strike/>
+        </w:rPr>
+      </w:pPr>
+      <w:r>
+        <w:rPr>
+          <w:strike/>
           <w:color w:val="666666"/>
         </w:rPr>
         <w:t>Cuando</w:t>
       </w:r>
       <w:r>
         <w:rPr>
+          <w:strike/>
           <w:color w:val="666666"/>
           <w:spacing w:val="-7"/>
         </w:rPr>
@@ -4130,12 +4177,14 @@
       </w:r>
       <w:r>
         <w:rPr>
+          <w:strike/>
           <w:color w:val="666666"/>
         </w:rPr>
         <w:t>agregamos</w:t>
       </w:r>
       <w:r>
         <w:rPr>
+          <w:strike/>
           <w:color w:val="666666"/>
           <w:spacing w:val="-6"/>
         </w:rPr>
@@ -4143,12 +4192,14 @@
       </w:r>
       <w:r>
         <w:rPr>
+          <w:strike/>
           <w:color w:val="666666"/>
         </w:rPr>
         <w:t>un</w:t>
       </w:r>
       <w:r>
         <w:rPr>
+          <w:strike/>
           <w:color w:val="666666"/>
           <w:spacing w:val="-6"/>
         </w:rPr>
@@ -4156,12 +4207,14 @@
       </w:r>
       <w:r>
         <w:rPr>
+          <w:strike/>
           <w:color w:val="666666"/>
         </w:rPr>
         <w:t>formulario</w:t>
       </w:r>
       <w:r>
         <w:rPr>
+          <w:strike/>
           <w:color w:val="666666"/>
           <w:spacing w:val="-6"/>
         </w:rPr>
@@ -4169,12 +4222,14 @@
       </w:r>
       <w:r>
         <w:rPr>
+          <w:strike/>
           <w:color w:val="666666"/>
         </w:rPr>
         <w:t>a</w:t>
       </w:r>
       <w:r>
         <w:rPr>
+          <w:strike/>
           <w:color w:val="666666"/>
           <w:spacing w:val="-7"/>
         </w:rPr>
@@ -4182,12 +4237,14 @@
       </w:r>
       <w:r>
         <w:rPr>
+          <w:strike/>
           <w:color w:val="666666"/>
         </w:rPr>
         <w:t>nuestro</w:t>
       </w:r>
       <w:r>
         <w:rPr>
+          <w:strike/>
           <w:color w:val="666666"/>
           <w:spacing w:val="-6"/>
         </w:rPr>
@@ -4195,12 +4252,14 @@
       </w:r>
       <w:r>
         <w:rPr>
+          <w:strike/>
           <w:color w:val="666666"/>
         </w:rPr>
         <w:t>sitio</w:t>
       </w:r>
       <w:r>
         <w:rPr>
+          <w:strike/>
           <w:color w:val="666666"/>
           <w:spacing w:val="-6"/>
         </w:rPr>
@@ -4208,12 +4267,14 @@
       </w:r>
       <w:r>
         <w:rPr>
+          <w:strike/>
           <w:color w:val="666666"/>
         </w:rPr>
         <w:t>es</w:t>
       </w:r>
       <w:r>
         <w:rPr>
+          <w:strike/>
           <w:color w:val="666666"/>
           <w:spacing w:val="-6"/>
         </w:rPr>
@@ -4221,12 +4282,14 @@
       </w:r>
       <w:r>
         <w:rPr>
+          <w:strike/>
           <w:color w:val="666666"/>
         </w:rPr>
         <w:t>necesario</w:t>
       </w:r>
       <w:r>
         <w:rPr>
+          <w:strike/>
           <w:color w:val="666666"/>
           <w:spacing w:val="-7"/>
         </w:rPr>
@@ -4234,12 +4297,14 @@
       </w:r>
       <w:r>
         <w:rPr>
+          <w:strike/>
           <w:color w:val="666666"/>
         </w:rPr>
         <w:t>hacer</w:t>
       </w:r>
       <w:r>
         <w:rPr>
+          <w:strike/>
           <w:color w:val="666666"/>
           <w:spacing w:val="-6"/>
         </w:rPr>
@@ -4247,12 +4312,14 @@
       </w:r>
       <w:r>
         <w:rPr>
+          <w:strike/>
           <w:color w:val="666666"/>
         </w:rPr>
         <w:t>un</w:t>
       </w:r>
       <w:r>
         <w:rPr>
+          <w:strike/>
           <w:color w:val="666666"/>
           <w:spacing w:val="-6"/>
         </w:rPr>
@@ -4260,12 +4327,14 @@
       </w:r>
       <w:r>
         <w:rPr>
+          <w:strike/>
           <w:color w:val="666666"/>
         </w:rPr>
         <w:t>análisis</w:t>
       </w:r>
       <w:r>
         <w:rPr>
+          <w:strike/>
           <w:color w:val="666666"/>
           <w:spacing w:val="-6"/>
         </w:rPr>
@@ -4273,12 +4342,14 @@
       </w:r>
       <w:r>
         <w:rPr>
+          <w:strike/>
           <w:color w:val="666666"/>
         </w:rPr>
         <w:t>previo</w:t>
       </w:r>
       <w:r>
         <w:rPr>
+          <w:strike/>
           <w:color w:val="666666"/>
           <w:spacing w:val="-68"/>
         </w:rPr>
@@ -4286,12 +4357,14 @@
       </w:r>
       <w:r>
         <w:rPr>
+          <w:strike/>
           <w:color w:val="666666"/>
         </w:rPr>
         <w:t>sobre</w:t>
       </w:r>
       <w:r>
         <w:rPr>
+          <w:strike/>
           <w:color w:val="666666"/>
           <w:spacing w:val="-6"/>
         </w:rPr>
@@ -4299,12 +4372,14 @@
       </w:r>
       <w:r>
         <w:rPr>
+          <w:strike/>
           <w:color w:val="666666"/>
         </w:rPr>
         <w:t>qué</w:t>
       </w:r>
       <w:r>
         <w:rPr>
+          <w:strike/>
           <w:color w:val="666666"/>
           <w:spacing w:val="-5"/>
         </w:rPr>
@@ -4312,12 +4387,14 @@
       </w:r>
       <w:r>
         <w:rPr>
+          <w:strike/>
           <w:color w:val="666666"/>
         </w:rPr>
         <w:t>datos</w:t>
       </w:r>
       <w:r>
         <w:rPr>
+          <w:strike/>
           <w:color w:val="666666"/>
           <w:spacing w:val="-6"/>
         </w:rPr>
@@ -4325,12 +4402,14 @@
       </w:r>
       <w:r>
         <w:rPr>
+          <w:strike/>
           <w:color w:val="666666"/>
         </w:rPr>
         <w:t>y</w:t>
       </w:r>
       <w:r>
         <w:rPr>
+          <w:strike/>
           <w:color w:val="666666"/>
           <w:spacing w:val="-17"/>
         </w:rPr>
@@ -4338,12 +4417,14 @@
       </w:r>
       <w:r>
         <w:rPr>
+          <w:strike/>
           <w:color w:val="666666"/>
         </w:rPr>
         <w:t>qué</w:t>
       </w:r>
       <w:r>
         <w:rPr>
+          <w:strike/>
           <w:color w:val="666666"/>
           <w:spacing w:val="-16"/>
         </w:rPr>
@@ -4351,12 +4432,14 @@
       </w:r>
       <w:r>
         <w:rPr>
+          <w:strike/>
           <w:color w:val="666666"/>
         </w:rPr>
         <w:t>tipos</w:t>
       </w:r>
       <w:r>
         <w:rPr>
+          <w:strike/>
           <w:color w:val="666666"/>
           <w:spacing w:val="-17"/>
         </w:rPr>
@@ -4364,12 +4447,14 @@
       </w:r>
       <w:r>
         <w:rPr>
+          <w:strike/>
           <w:color w:val="666666"/>
         </w:rPr>
         <w:t>de</w:t>
       </w:r>
       <w:r>
         <w:rPr>
+          <w:strike/>
           <w:color w:val="666666"/>
           <w:spacing w:val="-16"/>
         </w:rPr>
@@ -4377,12 +4462,14 @@
       </w:r>
       <w:r>
         <w:rPr>
+          <w:strike/>
           <w:color w:val="666666"/>
         </w:rPr>
         <w:t>datos</w:t>
       </w:r>
       <w:r>
         <w:rPr>
+          <w:strike/>
           <w:color w:val="666666"/>
           <w:spacing w:val="-17"/>
         </w:rPr>
@@ -4390,12 +4477,14 @@
       </w:r>
       <w:r>
         <w:rPr>
+          <w:strike/>
           <w:color w:val="666666"/>
         </w:rPr>
         <w:t>vamos</w:t>
       </w:r>
       <w:r>
         <w:rPr>
+          <w:strike/>
           <w:color w:val="666666"/>
           <w:spacing w:val="-16"/>
         </w:rPr>
@@ -4403,12 +4492,14 @@
       </w:r>
       <w:r>
         <w:rPr>
+          <w:strike/>
           <w:color w:val="666666"/>
         </w:rPr>
         <w:t>a</w:t>
       </w:r>
       <w:r>
         <w:rPr>
+          <w:strike/>
           <w:color w:val="666666"/>
           <w:spacing w:val="-17"/>
         </w:rPr>
@@ -4416,12 +4507,14 @@
       </w:r>
       <w:r>
         <w:rPr>
+          <w:strike/>
           <w:color w:val="666666"/>
         </w:rPr>
         <w:t>solicitar.</w:t>
       </w:r>
       <w:r>
         <w:rPr>
+          <w:strike/>
           <w:color w:val="666666"/>
           <w:spacing w:val="-17"/>
         </w:rPr>
@@ -4429,12 +4522,14 @@
       </w:r>
       <w:r>
         <w:rPr>
+          <w:strike/>
           <w:color w:val="666666"/>
         </w:rPr>
         <w:t>Luego,</w:t>
       </w:r>
       <w:r>
         <w:rPr>
+          <w:strike/>
           <w:color w:val="666666"/>
           <w:spacing w:val="-16"/>
         </w:rPr>
@@ -4442,12 +4537,14 @@
       </w:r>
       <w:r>
         <w:rPr>
+          <w:strike/>
           <w:color w:val="666666"/>
         </w:rPr>
         <w:t>con</w:t>
       </w:r>
       <w:r>
         <w:rPr>
+          <w:strike/>
           <w:color w:val="666666"/>
           <w:spacing w:val="-17"/>
         </w:rPr>
@@ -4455,12 +4552,14 @@
       </w:r>
       <w:r>
         <w:rPr>
+          <w:strike/>
           <w:color w:val="666666"/>
         </w:rPr>
         <w:t>ayuda</w:t>
       </w:r>
       <w:r>
         <w:rPr>
+          <w:strike/>
           <w:color w:val="666666"/>
           <w:spacing w:val="-16"/>
         </w:rPr>
@@ -4468,12 +4567,14 @@
       </w:r>
       <w:r>
         <w:rPr>
+          <w:strike/>
           <w:color w:val="666666"/>
         </w:rPr>
         <w:t>de</w:t>
       </w:r>
       <w:r>
         <w:rPr>
+          <w:strike/>
           <w:color w:val="666666"/>
           <w:spacing w:val="-17"/>
         </w:rPr>
@@ -4481,12 +4582,14 @@
       </w:r>
       <w:r>
         <w:rPr>
+          <w:strike/>
           <w:color w:val="666666"/>
         </w:rPr>
         <w:t>conceptos</w:t>
       </w:r>
       <w:r>
         <w:rPr>
+          <w:strike/>
           <w:color w:val="666666"/>
           <w:spacing w:val="-67"/>
         </w:rPr>
@@ -4494,12 +4597,14 @@
       </w:r>
       <w:r>
         <w:rPr>
+          <w:strike/>
           <w:color w:val="666666"/>
         </w:rPr>
         <w:t>de UX, debemos analizar cómo vamos a presentarles el formulario a los usuarios.</w:t>
       </w:r>
       <w:r>
         <w:rPr>
+          <w:strike/>
           <w:color w:val="666666"/>
           <w:spacing w:val="1"/>
         </w:rPr>
@@ -4507,12 +4612,14 @@
       </w:r>
       <w:r>
         <w:rPr>
+          <w:strike/>
           <w:color w:val="666666"/>
         </w:rPr>
         <w:t>Nuestro</w:t>
       </w:r>
       <w:r>
         <w:rPr>
+          <w:strike/>
           <w:color w:val="666666"/>
           <w:spacing w:val="-2"/>
         </w:rPr>
@@ -4520,12 +4627,14 @@
       </w:r>
       <w:r>
         <w:rPr>
+          <w:strike/>
           <w:color w:val="666666"/>
         </w:rPr>
         <w:t>desafío</w:t>
       </w:r>
       <w:r>
         <w:rPr>
+          <w:strike/>
           <w:color w:val="666666"/>
           <w:spacing w:val="-2"/>
         </w:rPr>
@@ -4533,12 +4642,14 @@
       </w:r>
       <w:r>
         <w:rPr>
+          <w:strike/>
           <w:color w:val="666666"/>
         </w:rPr>
         <w:t>ahora</w:t>
       </w:r>
       <w:r>
         <w:rPr>
+          <w:strike/>
           <w:color w:val="666666"/>
           <w:spacing w:val="-1"/>
         </w:rPr>
@@ -4546,12 +4657,14 @@
       </w:r>
       <w:r>
         <w:rPr>
+          <w:strike/>
           <w:color w:val="666666"/>
         </w:rPr>
         <w:t>es</w:t>
       </w:r>
       <w:r>
         <w:rPr>
+          <w:strike/>
           <w:color w:val="666666"/>
           <w:spacing w:val="-2"/>
         </w:rPr>
@@ -4559,12 +4672,14 @@
       </w:r>
       <w:r>
         <w:rPr>
+          <w:strike/>
           <w:color w:val="666666"/>
         </w:rPr>
         <w:t>darle</w:t>
       </w:r>
       <w:r>
         <w:rPr>
+          <w:strike/>
           <w:color w:val="666666"/>
           <w:spacing w:val="-1"/>
         </w:rPr>
@@ -4572,12 +4687,14 @@
       </w:r>
       <w:r>
         <w:rPr>
+          <w:strike/>
           <w:color w:val="666666"/>
         </w:rPr>
         <w:t>un</w:t>
       </w:r>
       <w:r>
         <w:rPr>
+          <w:strike/>
           <w:color w:val="666666"/>
           <w:spacing w:val="-2"/>
         </w:rPr>
@@ -4585,12 +4702,14 @@
       </w:r>
       <w:r>
         <w:rPr>
+          <w:strike/>
           <w:color w:val="666666"/>
         </w:rPr>
         <w:t>buen</w:t>
       </w:r>
       <w:r>
         <w:rPr>
+          <w:strike/>
           <w:color w:val="666666"/>
           <w:spacing w:val="-1"/>
         </w:rPr>
@@ -4598,12 +4717,14 @@
       </w:r>
       <w:r>
         <w:rPr>
+          <w:strike/>
           <w:color w:val="666666"/>
         </w:rPr>
         <w:t>diseño</w:t>
       </w:r>
       <w:r>
         <w:rPr>
+          <w:strike/>
           <w:color w:val="666666"/>
           <w:spacing w:val="-14"/>
         </w:rPr>
@@ -4611,12 +4732,14 @@
       </w:r>
       <w:r>
         <w:rPr>
+          <w:strike/>
           <w:color w:val="666666"/>
         </w:rPr>
         <w:t>tanto</w:t>
       </w:r>
       <w:r>
         <w:rPr>
+          <w:strike/>
           <w:color w:val="666666"/>
           <w:spacing w:val="-13"/>
         </w:rPr>
@@ -4624,12 +4747,14 @@
       </w:r>
       <w:r>
         <w:rPr>
+          <w:strike/>
           <w:color w:val="666666"/>
         </w:rPr>
         <w:t>al</w:t>
       </w:r>
       <w:r>
         <w:rPr>
+          <w:strike/>
           <w:color w:val="666666"/>
           <w:spacing w:val="-13"/>
         </w:rPr>
@@ -4637,12 +4762,14 @@
       </w:r>
       <w:r>
         <w:rPr>
+          <w:strike/>
           <w:color w:val="666666"/>
         </w:rPr>
         <w:t>formulario</w:t>
       </w:r>
       <w:r>
         <w:rPr>
+          <w:strike/>
           <w:color w:val="666666"/>
           <w:spacing w:val="-14"/>
         </w:rPr>
@@ -4650,12 +4777,14 @@
       </w:r>
       <w:r>
         <w:rPr>
+          <w:strike/>
           <w:color w:val="666666"/>
         </w:rPr>
         <w:t>de</w:t>
       </w:r>
       <w:r>
         <w:rPr>
+          <w:strike/>
           <w:color w:val="666666"/>
           <w:spacing w:val="-13"/>
         </w:rPr>
@@ -4663,12 +4792,14 @@
       </w:r>
       <w:r>
         <w:rPr>
+          <w:strike/>
           <w:color w:val="666666"/>
         </w:rPr>
         <w:t>registro</w:t>
       </w:r>
       <w:r>
         <w:rPr>
+          <w:strike/>
           <w:color w:val="666666"/>
           <w:spacing w:val="-13"/>
         </w:rPr>
@@ -4676,12 +4807,14 @@
       </w:r>
       <w:r>
         <w:rPr>
+          <w:strike/>
           <w:color w:val="666666"/>
         </w:rPr>
         <w:t>como</w:t>
       </w:r>
       <w:r>
         <w:rPr>
+          <w:strike/>
           <w:color w:val="666666"/>
           <w:spacing w:val="-13"/>
         </w:rPr>
@@ -4689,12 +4822,14 @@
       </w:r>
       <w:r>
         <w:rPr>
+          <w:strike/>
           <w:color w:val="666666"/>
         </w:rPr>
         <w:t>al</w:t>
       </w:r>
       <w:r>
         <w:rPr>
+          <w:strike/>
           <w:color w:val="666666"/>
           <w:spacing w:val="-68"/>
         </w:rPr>
@@ -4702,12 +4837,14 @@
       </w:r>
       <w:r>
         <w:rPr>
+          <w:strike/>
           <w:color w:val="666666"/>
         </w:rPr>
         <w:t>formulario</w:t>
       </w:r>
       <w:r>
         <w:rPr>
+          <w:strike/>
           <w:color w:val="666666"/>
           <w:spacing w:val="-14"/>
         </w:rPr>
@@ -4715,12 +4852,14 @@
       </w:r>
       <w:r>
         <w:rPr>
+          <w:strike/>
           <w:color w:val="666666"/>
         </w:rPr>
         <w:t>de</w:t>
       </w:r>
       <w:r>
         <w:rPr>
+          <w:strike/>
           <w:color w:val="666666"/>
           <w:spacing w:val="-14"/>
         </w:rPr>
@@ -4729,6 +4868,7 @@
       <w:proofErr w:type="spellStart"/>
       <w:r>
         <w:rPr>
+          <w:strike/>
           <w:color w:val="666666"/>
         </w:rPr>
         <w:t>login</w:t>
@@ -4736,6 +4876,7 @@
       <w:proofErr w:type="spellEnd"/>
       <w:r>
         <w:rPr>
+          <w:strike/>
           <w:color w:val="666666"/>
         </w:rPr>
         <w:t>.</w:t>

</xml_diff>